<commit_message>
1. Change score in peer assessment
</commit_message>
<xml_diff>
--- a/peer assessment.docx
+++ b/peer assessment.docx
@@ -104,7 +104,7 @@
           </w:tcPr>
           <w:p>
             <w:r>
-              <w:t>10</w:t>
+              <w:t>8</w:t>
             </w:r>
           </w:p>
         </w:tc>
@@ -222,7 +222,7 @@
           </w:tcPr>
           <w:p>
             <w:r>
-              <w:t>10</w:t>
+              <w:t>9</w:t>
             </w:r>
           </w:p>
         </w:tc>
@@ -232,7 +232,7 @@
           </w:tcPr>
           <w:p>
             <w:r>
-              <w:t>9</w:t>
+              <w:t>8</w:t>
             </w:r>
           </w:p>
         </w:tc>
@@ -326,10 +326,7 @@
               <w:t>Take part in</w:t>
             </w:r>
             <w:r>
-              <w:t xml:space="preserve"> </w:t>
-            </w:r>
-            <w:r>
-              <w:t>testing</w:t>
+              <w:t xml:space="preserve"> testing</w:t>
             </w:r>
             <w:r>
               <w:t xml:space="preserve"> the whole test scenarios.</w:t>
@@ -387,7 +384,7 @@
               </w:rPr>
             </w:pPr>
             <w:r>
-              <w:t>10</w:t>
+              <w:t>9</w:t>
             </w:r>
           </w:p>
         </w:tc>
@@ -492,7 +489,7 @@
           </w:tcPr>
           <w:p>
             <w:r>
-              <w:t>9.5</w:t>
+              <w:t>9</w:t>
             </w:r>
           </w:p>
         </w:tc>
@@ -502,7 +499,7 @@
           </w:tcPr>
           <w:p>
             <w:r>
-              <w:t>9.5</w:t>
+              <w:t>8</w:t>
             </w:r>
           </w:p>
         </w:tc>
@@ -512,7 +509,7 @@
           </w:tcPr>
           <w:p>
             <w:r>
-              <w:t>9.5</w:t>
+              <w:t>9</w:t>
             </w:r>
           </w:p>
         </w:tc>
@@ -1491,6 +1488,7 @@
   <w:style w:type="character" w:default="1" w:styleId="DefaultParagraphFont">
     <w:name w:val="Default Paragraph Font"/>
     <w:uiPriority w:val="1"/>
+    <w:semiHidden/>
     <w:unhideWhenUsed/>
   </w:style>
   <w:style w:type="table" w:default="1" w:styleId="TableNormal">

</xml_diff>